<commit_message>
Documentation is ready for release CRL 113 200/6 R2A
</commit_message>
<xml_diff>
--- a/usrguide/PRI.docx
+++ b/usrguide/PRI.docx
@@ -283,7 +283,7 @@
                 <w:rFonts w:cs="Arial"/>
                 <w:szCs w:val="22"/>
               </w:rPr>
-              <w:t>n/a</w:t>
+              <w:t>R1A</w:t>
             </w:r>
           </w:p>
         </w:tc>
@@ -313,7 +313,7 @@
                 <w:rFonts w:cs="Arial"/>
                 <w:szCs w:val="22"/>
               </w:rPr>
-              <w:t>1</w:t>
+              <w:t>2</w:t>
             </w:r>
             <w:r>
               <w:rPr>
@@ -1684,7 +1684,7 @@
                 <w:sz w:val="21"/>
                 <w:szCs w:val="21"/>
               </w:rPr>
-              <w:t>n/a</w:t>
+              <w:t>A</w:t>
             </w:r>
           </w:p>
         </w:tc>
@@ -1705,7 +1705,7 @@
                 <w:sz w:val="21"/>
                 <w:szCs w:val="21"/>
               </w:rPr>
-              <w:t>A</w:t>
+              <w:t>B</w:t>
             </w:r>
           </w:p>
         </w:tc>
@@ -1727,7 +1727,7 @@
                 <w:sz w:val="21"/>
                 <w:szCs w:val="21"/>
               </w:rPr>
-              <w:t>N</w:t>
+              <w:t>R</w:t>
             </w:r>
           </w:p>
         </w:tc>
@@ -1792,7 +1792,7 @@
                 <w:sz w:val="21"/>
                 <w:szCs w:val="21"/>
               </w:rPr>
-              <w:t>n/a</w:t>
+              <w:t>A</w:t>
             </w:r>
           </w:p>
         </w:tc>
@@ -1813,7 +1813,7 @@
                 <w:sz w:val="21"/>
                 <w:szCs w:val="21"/>
               </w:rPr>
-              <w:t>A</w:t>
+              <w:t>B</w:t>
             </w:r>
           </w:p>
         </w:tc>
@@ -1835,7 +1835,7 @@
                 <w:sz w:val="21"/>
                 <w:szCs w:val="21"/>
               </w:rPr>
-              <w:t>N</w:t>
+              <w:t>R</w:t>
             </w:r>
           </w:p>
         </w:tc>
@@ -1901,7 +1901,7 @@
                 <w:sz w:val="21"/>
                 <w:szCs w:val="21"/>
               </w:rPr>
-              <w:t>n/a</w:t>
+              <w:t>A</w:t>
             </w:r>
           </w:p>
         </w:tc>
@@ -1922,7 +1922,7 @@
                 <w:sz w:val="21"/>
                 <w:szCs w:val="21"/>
               </w:rPr>
-              <w:t>A</w:t>
+              <w:t>B</w:t>
             </w:r>
           </w:p>
         </w:tc>
@@ -1944,7 +1944,7 @@
                 <w:sz w:val="21"/>
                 <w:szCs w:val="21"/>
               </w:rPr>
-              <w:t>N</w:t>
+              <w:t>R</w:t>
             </w:r>
           </w:p>
         </w:tc>
@@ -2010,7 +2010,7 @@
                 <w:sz w:val="21"/>
                 <w:szCs w:val="21"/>
               </w:rPr>
-              <w:t>n/a</w:t>
+              <w:t>A</w:t>
             </w:r>
           </w:p>
         </w:tc>
@@ -2031,7 +2031,7 @@
                 <w:sz w:val="21"/>
                 <w:szCs w:val="21"/>
               </w:rPr>
-              <w:t>A</w:t>
+              <w:t>B</w:t>
             </w:r>
           </w:p>
         </w:tc>
@@ -2053,7 +2053,7 @@
                 <w:sz w:val="21"/>
                 <w:szCs w:val="21"/>
               </w:rPr>
-              <w:t>N</w:t>
+              <w:t>R</w:t>
             </w:r>
           </w:p>
         </w:tc>
@@ -2119,7 +2119,7 @@
                 <w:sz w:val="21"/>
                 <w:szCs w:val="21"/>
               </w:rPr>
-              <w:t>n/a</w:t>
+              <w:t>A</w:t>
             </w:r>
           </w:p>
         </w:tc>
@@ -2140,7 +2140,7 @@
                 <w:sz w:val="21"/>
                 <w:szCs w:val="21"/>
               </w:rPr>
-              <w:t>A</w:t>
+              <w:t>B</w:t>
             </w:r>
           </w:p>
         </w:tc>
@@ -2162,7 +2162,7 @@
                 <w:sz w:val="21"/>
                 <w:szCs w:val="21"/>
               </w:rPr>
-              <w:t>N</w:t>
+              <w:t>R</w:t>
             </w:r>
           </w:p>
         </w:tc>
@@ -2227,7 +2227,7 @@
                 <w:sz w:val="21"/>
                 <w:szCs w:val="21"/>
               </w:rPr>
-              <w:t>n/a</w:t>
+              <w:t>A</w:t>
             </w:r>
           </w:p>
         </w:tc>
@@ -2248,7 +2248,7 @@
                 <w:sz w:val="21"/>
                 <w:szCs w:val="21"/>
               </w:rPr>
-              <w:t>A</w:t>
+              <w:t>B</w:t>
             </w:r>
           </w:p>
         </w:tc>
@@ -2270,7 +2270,7 @@
                 <w:sz w:val="21"/>
                 <w:szCs w:val="21"/>
               </w:rPr>
-              <w:t>N</w:t>
+              <w:t>R</w:t>
             </w:r>
           </w:p>
         </w:tc>
@@ -2336,7 +2336,7 @@
                 <w:sz w:val="21"/>
                 <w:szCs w:val="21"/>
               </w:rPr>
-              <w:t>n/a</w:t>
+              <w:t>A</w:t>
             </w:r>
           </w:p>
         </w:tc>
@@ -2357,7 +2357,7 @@
                 <w:sz w:val="21"/>
                 <w:szCs w:val="21"/>
               </w:rPr>
-              <w:t>A</w:t>
+              <w:t>B</w:t>
             </w:r>
           </w:p>
         </w:tc>
@@ -2379,7 +2379,7 @@
                 <w:sz w:val="21"/>
                 <w:szCs w:val="21"/>
               </w:rPr>
-              <w:t>N</w:t>
+              <w:t>R</w:t>
             </w:r>
           </w:p>
         </w:tc>
@@ -2451,7 +2451,7 @@
                 <w:sz w:val="21"/>
                 <w:szCs w:val="21"/>
               </w:rPr>
-              <w:t>n/a</w:t>
+              <w:t>A</w:t>
             </w:r>
           </w:p>
         </w:tc>
@@ -2472,7 +2472,7 @@
                 <w:sz w:val="21"/>
                 <w:szCs w:val="21"/>
               </w:rPr>
-              <w:t>A</w:t>
+              <w:t>B</w:t>
             </w:r>
           </w:p>
         </w:tc>
@@ -2494,7 +2494,7 @@
                 <w:sz w:val="21"/>
                 <w:szCs w:val="21"/>
               </w:rPr>
-              <w:t>N</w:t>
+              <w:t>R</w:t>
             </w:r>
           </w:p>
         </w:tc>
@@ -2553,7 +2553,7 @@
                 <w:sz w:val="21"/>
                 <w:szCs w:val="21"/>
               </w:rPr>
-              <w:t>n/a</w:t>
+              <w:t>A</w:t>
             </w:r>
           </w:p>
         </w:tc>
@@ -2574,7 +2574,7 @@
                 <w:sz w:val="21"/>
                 <w:szCs w:val="21"/>
               </w:rPr>
-              <w:t>A</w:t>
+              <w:t>B</w:t>
             </w:r>
           </w:p>
         </w:tc>
@@ -2596,7 +2596,7 @@
                 <w:sz w:val="21"/>
                 <w:szCs w:val="21"/>
               </w:rPr>
-              <w:t>N</w:t>
+              <w:t>R</w:t>
             </w:r>
           </w:p>
         </w:tc>
@@ -2644,7 +2644,7 @@
                 <w:sz w:val="21"/>
                 <w:szCs w:val="21"/>
               </w:rPr>
-              <w:t>n/a</w:t>
+              <w:t>A</w:t>
             </w:r>
           </w:p>
         </w:tc>
@@ -2665,7 +2665,7 @@
                 <w:sz w:val="21"/>
                 <w:szCs w:val="21"/>
               </w:rPr>
-              <w:t>A</w:t>
+              <w:t>B</w:t>
             </w:r>
           </w:p>
         </w:tc>
@@ -2687,7 +2687,7 @@
                 <w:sz w:val="21"/>
                 <w:szCs w:val="21"/>
               </w:rPr>
-              <w:t>N</w:t>
+              <w:t>R</w:t>
             </w:r>
           </w:p>
         </w:tc>
@@ -2735,7 +2735,7 @@
                 <w:sz w:val="21"/>
                 <w:szCs w:val="21"/>
               </w:rPr>
-              <w:t>n/a</w:t>
+              <w:t>A</w:t>
             </w:r>
           </w:p>
         </w:tc>
@@ -2756,7 +2756,7 @@
                 <w:sz w:val="21"/>
                 <w:szCs w:val="21"/>
               </w:rPr>
-              <w:t>A</w:t>
+              <w:t>B</w:t>
             </w:r>
           </w:p>
         </w:tc>
@@ -2778,7 +2778,7 @@
                 <w:sz w:val="21"/>
                 <w:szCs w:val="21"/>
               </w:rPr>
-              <w:t>N</w:t>
+              <w:t>R</w:t>
             </w:r>
           </w:p>
         </w:tc>
@@ -3093,6 +3093,8 @@
         <w:ind w:left="0"/>
       </w:pPr>
     </w:p>
+    <w:bookmarkStart w:id="13" w:name="_MON_1555749775"/>
+    <w:bookmarkEnd w:id="13"/>
     <w:p>
       <w:pPr>
         <w:pStyle w:val="BodyText"/>
@@ -3119,14 +3121,14 @@
             <v:path o:extrusionok="f" gradientshapeok="t" o:connecttype="rect"/>
             <o:lock v:ext="edit" aspectratio="t"/>
           </v:shapetype>
-          <v:shape id="_x0000_i1029" type="#_x0000_t75" style="width:77.25pt;height:49.5pt" o:ole="">
+          <v:shape id="_x0000_i1025" type="#_x0000_t75" style="width:77.2pt;height:49.55pt" o:ole="">
             <v:imagedata r:id="rId7" o:title=""/>
           </v:shape>
-          <o:OLEObject Type="Embed" ProgID="PowerPoint.Show.12" ShapeID="_x0000_i1029" DrawAspect="Icon" ObjectID="_1539766262" r:id="rId8"/>
+          <o:OLEObject Type="Embed" ProgID="PowerPoint.Show.12" ShapeID="_x0000_i1025" DrawAspect="Icon" ObjectID="_1555749796" r:id="rId8"/>
         </w:object>
       </w:r>
-      <w:bookmarkStart w:id="13" w:name="_GoBack"/>
-      <w:bookmarkEnd w:id="13"/>
+      <w:bookmarkStart w:id="14" w:name="_GoBack"/>
+      <w:bookmarkEnd w:id="14"/>
     </w:p>
     <w:sectPr>
       <w:headerReference w:type="even" r:id="rId9"/>
@@ -3728,7 +3730,7 @@
             <w:rPr>
               <w:sz w:val="20"/>
             </w:rPr>
-            <w:t>109 21-CRL 113 200/6-1 Uen</w:t>
+            <w:t>109 21-CRL 113 200/6-2 Uen</w:t>
           </w:r>
           <w:r>
             <w:rPr>
@@ -3973,7 +3975,7 @@
             <w:rPr>
               <w:sz w:val="20"/>
             </w:rPr>
-            <w:t>2016-11-04</w:t>
+            <w:t>2017-05-08</w:t>
           </w:r>
           <w:r>
             <w:rPr>
@@ -6913,6 +6915,7 @@
     <w:lsdException w:name="Table Web 2" w:semiHidden="1" w:unhideWhenUsed="1"/>
     <w:lsdException w:name="Table Web 3" w:semiHidden="1" w:unhideWhenUsed="1"/>
     <w:lsdException w:name="Balloon Text" w:semiHidden="1" w:unhideWhenUsed="1"/>
+    <w:lsdException w:name="Table Theme" w:semiHidden="1" w:unhideWhenUsed="1"/>
     <w:lsdException w:name="Placeholder Text" w:semiHidden="1" w:uiPriority="99"/>
     <w:lsdException w:name="No Spacing" w:uiPriority="1" w:qFormat="1"/>
     <w:lsdException w:name="Light Shading" w:uiPriority="60"/>

</xml_diff>